<commit_message>
created the zip file
</commit_message>
<xml_diff>
--- a/lab02/NSSA 220 Lab 2.docx
+++ b/lab02/NSSA 220 Lab 2.docx
@@ -414,10 +414,23 @@
         <w:t xml:space="preserve"> Lab 2</w:t>
       </w:r>
       <w:r>
-        <w:t xml:space="preserve"> dropbox</w:t>
-      </w:r>
-      <w:r>
-        <w:t>. The exact due date will be posted on myCourses.</w:t>
+        <w:t xml:space="preserve"> </w:t>
+      </w:r>
+      <w:proofErr w:type="spellStart"/>
+      <w:r>
+        <w:t>dropbox</w:t>
+      </w:r>
+      <w:proofErr w:type="spellEnd"/>
+      <w:r>
+        <w:t xml:space="preserve">. The exact due date will be posted on </w:t>
+      </w:r>
+      <w:proofErr w:type="spellStart"/>
+      <w:r>
+        <w:t>myCourses</w:t>
+      </w:r>
+      <w:proofErr w:type="spellEnd"/>
+      <w:r>
+        <w:t>.</w:t>
       </w:r>
     </w:p>
     <w:p>
@@ -449,8 +462,13 @@
           <w:numId w:val="4"/>
         </w:numPr>
       </w:pPr>
-      <w:r>
-        <w:t>Read through this document</w:t>
+      <w:proofErr w:type="gramStart"/>
+      <w:r>
+        <w:t>Read through</w:t>
+      </w:r>
+      <w:proofErr w:type="gramEnd"/>
+      <w:r>
+        <w:t xml:space="preserve"> this document</w:t>
       </w:r>
     </w:p>
     <w:p>
@@ -629,10 +647,31 @@
         <w:t xml:space="preserve"> (terminal)</w:t>
       </w:r>
       <w:r>
-        <w:t xml:space="preserve"> to reflect your username, rather than the generic prompt of “student@localhost”. </w:t>
-      </w:r>
-      <w:r>
-        <w:t>To modify your shell prompt, open a Terminal and type “nano .bashrc”. We’re now going to edit a file that executes eve</w:t>
+        <w:t xml:space="preserve"> to reflect your username, rather than the generic prompt of “</w:t>
+      </w:r>
+      <w:proofErr w:type="spellStart"/>
+      <w:r>
+        <w:t>student@localhost</w:t>
+      </w:r>
+      <w:proofErr w:type="spellEnd"/>
+      <w:r>
+        <w:t xml:space="preserve">”. </w:t>
+      </w:r>
+      <w:r>
+        <w:t>To modify your shell prompt, open a Terminal and type “</w:t>
+      </w:r>
+      <w:proofErr w:type="gramStart"/>
+      <w:r>
+        <w:t>nano .</w:t>
+      </w:r>
+      <w:proofErr w:type="spellStart"/>
+      <w:r>
+        <w:t>bashrc</w:t>
+      </w:r>
+      <w:proofErr w:type="spellEnd"/>
+      <w:proofErr w:type="gramEnd"/>
+      <w:r>
+        <w:t>”. We’re now going to edit a file that executes eve</w:t>
       </w:r>
       <w:r>
         <w:t>ry time you start up a terminal in your current session.</w:t>
@@ -699,7 +738,15 @@
         </w:tabs>
       </w:pPr>
       <w:r>
-        <w:t xml:space="preserve">Now add a line to the end of the file similar to the one above, except </w:t>
+        <w:t xml:space="preserve">Now add a line to the end of the file </w:t>
+      </w:r>
+      <w:proofErr w:type="gramStart"/>
+      <w:r>
+        <w:t>similar to</w:t>
+      </w:r>
+      <w:proofErr w:type="gramEnd"/>
+      <w:r>
+        <w:t xml:space="preserve"> the one above, except </w:t>
       </w:r>
       <w:r>
         <w:t xml:space="preserve">that </w:t>
@@ -999,6 +1046,7 @@
         </w:rPr>
         <w:t xml:space="preserve"> </w:t>
       </w:r>
+      <w:proofErr w:type="spellStart"/>
       <w:r>
         <w:rPr>
           <w:b/>
@@ -1006,6 +1054,7 @@
         </w:rPr>
         <w:t>num_rands</w:t>
       </w:r>
+      <w:proofErr w:type="spellEnd"/>
       <w:r>
         <w:rPr>
           <w:b/>
@@ -1091,12 +1140,14 @@
         </w:rPr>
         <w:t xml:space="preserve">The purpose of the script is to generate </w:t>
       </w:r>
+      <w:proofErr w:type="spellStart"/>
       <w:r>
         <w:rPr>
           <w:b/>
         </w:rPr>
         <w:t>num_rands</w:t>
       </w:r>
+      <w:proofErr w:type="spellEnd"/>
       <w:r>
         <w:rPr>
           <w:b/>
@@ -1125,13 +1176,41 @@
         <w:rPr>
           <w:b/>
         </w:rPr>
-        <w:t xml:space="preserve"> called “rands_&lt;num_rands&gt;.txt”. For example, if the user requests 100 random numbers, the output filename should be “rands_100.txt”.</w:t>
-      </w:r>
-      <w:r>
-        <w:rPr>
-          <w:b/>
-        </w:rPr>
-        <w:t xml:space="preserve"> Use a function called “num_writer” to write</w:t>
+        <w:t xml:space="preserve"> called “rands_&lt;</w:t>
+      </w:r>
+      <w:proofErr w:type="spellStart"/>
+      <w:r>
+        <w:rPr>
+          <w:b/>
+        </w:rPr>
+        <w:t>num_rands</w:t>
+      </w:r>
+      <w:proofErr w:type="spellEnd"/>
+      <w:r>
+        <w:rPr>
+          <w:b/>
+        </w:rPr>
+        <w:t>&gt;.txt”. For example, if the user requests 100 random numbers, the output filename should be “rands_100.txt”.</w:t>
+      </w:r>
+      <w:r>
+        <w:rPr>
+          <w:b/>
+        </w:rPr>
+        <w:t xml:space="preserve"> Use a function called “</w:t>
+      </w:r>
+      <w:proofErr w:type="spellStart"/>
+      <w:r>
+        <w:rPr>
+          <w:b/>
+        </w:rPr>
+        <w:t>num_writer</w:t>
+      </w:r>
+      <w:proofErr w:type="spellEnd"/>
+      <w:r>
+        <w:rPr>
+          <w:b/>
+        </w:rPr>
+        <w:t>” to write</w:t>
       </w:r>
       <w:r>
         <w:rPr>
@@ -1251,8 +1330,16 @@
         <w:rPr>
           <w:b/>
         </w:rPr>
-        <w:t>100 random numbers with no range specified</w:t>
-      </w:r>
+        <w:t xml:space="preserve">100 random numbers with no </w:t>
+      </w:r>
+      <w:proofErr w:type="gramStart"/>
+      <w:r>
+        <w:rPr>
+          <w:b/>
+        </w:rPr>
+        <w:t>range specified</w:t>
+      </w:r>
+      <w:proofErr w:type="gramEnd"/>
     </w:p>
     <w:p>
       <w:pPr>
@@ -1262,6 +1349,9 @@
         </w:tabs>
       </w:pPr>
       <w:r>
+        <w:rPr>
+          <w:noProof/>
+        </w:rPr>
         <w:drawing>
           <wp:inline distT="0" distB="0" distL="0" distR="0" wp14:anchorId="0F6E1165" wp14:editId="266D88F7">
             <wp:extent cx="3953427" cy="924054"/>
@@ -1337,6 +1427,9 @@
         </w:tabs>
       </w:pPr>
       <w:r>
+        <w:rPr>
+          <w:noProof/>
+        </w:rPr>
         <w:drawing>
           <wp:inline distT="0" distB="0" distL="0" distR="0" wp14:anchorId="3853A960" wp14:editId="1458506C">
             <wp:extent cx="4667901" cy="943107"/>
@@ -1420,6 +1513,7 @@
       <w:r>
         <w:rPr>
           <w:b/>
+          <w:noProof/>
         </w:rPr>
         <w:drawing>
           <wp:inline distT="0" distB="0" distL="0" distR="0" wp14:anchorId="2D3F3BD0" wp14:editId="388BB8F3">
@@ -1505,7 +1599,15 @@
       </w:pPr>
       <w:r>
         <w:lastRenderedPageBreak/>
-        <w:t xml:space="preserve">You requested &lt;num_rands&gt; </w:t>
+        <w:t>You requested &lt;</w:t>
+      </w:r>
+      <w:proofErr w:type="spellStart"/>
+      <w:r>
+        <w:t>num_rands</w:t>
+      </w:r>
+      <w:proofErr w:type="spellEnd"/>
+      <w:r>
+        <w:t xml:space="preserve">&gt; </w:t>
       </w:r>
       <w:r>
         <w:t xml:space="preserve">numbers </w:t>
@@ -1530,7 +1632,15 @@
         </w:tabs>
       </w:pPr>
       <w:r>
-        <w:t>The smallest value generated was &lt;smallest_value&gt;</w:t>
+        <w:t>The smallest value generated was &lt;</w:t>
+      </w:r>
+      <w:proofErr w:type="spellStart"/>
+      <w:r>
+        <w:t>smallest_value</w:t>
+      </w:r>
+      <w:proofErr w:type="spellEnd"/>
+      <w:r>
+        <w:t>&gt;</w:t>
       </w:r>
     </w:p>
     <w:p>
@@ -1540,7 +1650,15 @@
         </w:tabs>
       </w:pPr>
       <w:r>
-        <w:t>The largest value generated was &lt;largest_value&gt;</w:t>
+        <w:t>The largest value generated was &lt;</w:t>
+      </w:r>
+      <w:proofErr w:type="spellStart"/>
+      <w:r>
+        <w:t>largest_value</w:t>
+      </w:r>
+      <w:proofErr w:type="spellEnd"/>
+      <w:r>
+        <w:t>&gt;</w:t>
       </w:r>
     </w:p>
     <w:p>
@@ -1556,7 +1674,15 @@
         <w:t xml:space="preserve">generated </w:t>
       </w:r>
       <w:r>
-        <w:t>was &lt;average_value&gt;</w:t>
+        <w:t>was &lt;</w:t>
+      </w:r>
+      <w:proofErr w:type="spellStart"/>
+      <w:r>
+        <w:t>average_value</w:t>
+      </w:r>
+      <w:proofErr w:type="spellEnd"/>
+      <w:r>
+        <w:t>&gt;</w:t>
       </w:r>
     </w:p>
     <w:p>
@@ -1640,7 +1766,21 @@
         <w:rPr>
           <w:b/>
         </w:rPr>
-        <w:t xml:space="preserve"> by a Linux system administrator at Initech </w:t>
+        <w:t xml:space="preserve"> by a Linux system administrator at </w:t>
+      </w:r>
+      <w:proofErr w:type="spellStart"/>
+      <w:r>
+        <w:rPr>
+          <w:b/>
+        </w:rPr>
+        <w:t>Initech</w:t>
+      </w:r>
+      <w:proofErr w:type="spellEnd"/>
+      <w:r>
+        <w:rPr>
+          <w:b/>
+        </w:rPr>
+        <w:t xml:space="preserve"> </w:t>
       </w:r>
       <w:r>
         <w:rPr>
@@ -1670,7 +1810,63 @@
         <w:rPr>
           <w:b/>
         </w:rPr>
-        <w:t xml:space="preserve"> as normal user permissions will not allow you to execute most of the commands you need. To do this, you’ll run the script by entering “sudo ./Lab2_Task2.sh”, where sudo will execute the commands in the script as a super user. Note that sudo will allow you to execute any commands you want, so be careful! The password to use sudo will be “student”</w:t>
+        <w:t xml:space="preserve"> as normal user permissions will not allow you to execute most of the commands you need. To do this, you’ll run the script by entering “</w:t>
+      </w:r>
+      <w:proofErr w:type="spellStart"/>
+      <w:r>
+        <w:rPr>
+          <w:b/>
+        </w:rPr>
+        <w:t>sudo</w:t>
+      </w:r>
+      <w:proofErr w:type="spellEnd"/>
+      <w:r>
+        <w:rPr>
+          <w:b/>
+        </w:rPr>
+        <w:t xml:space="preserve"> ./Lab2_Task2.sh”, where </w:t>
+      </w:r>
+      <w:proofErr w:type="spellStart"/>
+      <w:r>
+        <w:rPr>
+          <w:b/>
+        </w:rPr>
+        <w:t>sudo</w:t>
+      </w:r>
+      <w:proofErr w:type="spellEnd"/>
+      <w:r>
+        <w:rPr>
+          <w:b/>
+        </w:rPr>
+        <w:t xml:space="preserve"> will execute the commands in the script as a super user. Note that </w:t>
+      </w:r>
+      <w:proofErr w:type="spellStart"/>
+      <w:r>
+        <w:rPr>
+          <w:b/>
+        </w:rPr>
+        <w:t>sudo</w:t>
+      </w:r>
+      <w:proofErr w:type="spellEnd"/>
+      <w:r>
+        <w:rPr>
+          <w:b/>
+        </w:rPr>
+        <w:t xml:space="preserve"> will allow you to execute any commands you want, so be careful! The password to use </w:t>
+      </w:r>
+      <w:proofErr w:type="spellStart"/>
+      <w:r>
+        <w:rPr>
+          <w:b/>
+        </w:rPr>
+        <w:t>sudo</w:t>
+      </w:r>
+      <w:proofErr w:type="spellEnd"/>
+      <w:r>
+        <w:rPr>
+          <w:b/>
+        </w:rPr>
+        <w:t xml:space="preserve"> will be “student”</w:t>
       </w:r>
       <w:r>
         <w:rPr>
@@ -1724,7 +1920,23 @@
         </w:tabs>
       </w:pPr>
       <w:r>
-        <w:t>Full Name: &lt;first_name&gt; &lt;last_name&gt;</w:t>
+        <w:t>Full Name: &lt;</w:t>
+      </w:r>
+      <w:proofErr w:type="spellStart"/>
+      <w:r>
+        <w:t>first_name</w:t>
+      </w:r>
+      <w:proofErr w:type="spellEnd"/>
+      <w:r>
+        <w:t>&gt; &lt;</w:t>
+      </w:r>
+      <w:proofErr w:type="spellStart"/>
+      <w:r>
+        <w:t>last_name</w:t>
+      </w:r>
+      <w:proofErr w:type="spellEnd"/>
+      <w:r>
+        <w:t>&gt;</w:t>
       </w:r>
     </w:p>
     <w:p>
@@ -1734,7 +1946,15 @@
         </w:tabs>
       </w:pPr>
       <w:r>
-        <w:t>Department: &lt;dept_name&gt;</w:t>
+        <w:t>Department: &lt;</w:t>
+      </w:r>
+      <w:proofErr w:type="spellStart"/>
+      <w:r>
+        <w:t>dept_name</w:t>
+      </w:r>
+      <w:proofErr w:type="spellEnd"/>
+      <w:r>
+        <w:t>&gt;</w:t>
       </w:r>
     </w:p>
     <w:p>
@@ -1744,7 +1964,15 @@
         </w:tabs>
       </w:pPr>
       <w:r>
-        <w:t>Job Title: &lt;job_title&gt;</w:t>
+        <w:t>Job Title: &lt;</w:t>
+      </w:r>
+      <w:proofErr w:type="spellStart"/>
+      <w:r>
+        <w:t>job_title</w:t>
+      </w:r>
+      <w:proofErr w:type="spellEnd"/>
+      <w:r>
+        <w:t>&gt;</w:t>
       </w:r>
     </w:p>
     <w:p>
@@ -1854,7 +2082,21 @@
         <w:rPr>
           <w:b/>
         </w:rPr>
-        <w:t>To add a user to the system, use the command “useradd &lt;username&gt;”. This will create a blank home directory, which you will populate with the following items shown in the screenshot below.</w:t>
+        <w:t>To add a user to the system, use the command “</w:t>
+      </w:r>
+      <w:proofErr w:type="spellStart"/>
+      <w:r>
+        <w:rPr>
+          <w:b/>
+        </w:rPr>
+        <w:t>useradd</w:t>
+      </w:r>
+      <w:proofErr w:type="spellEnd"/>
+      <w:r>
+        <w:rPr>
+          <w:b/>
+        </w:rPr>
+        <w:t xml:space="preserve"> &lt;username&gt;”. This will create a blank home directory, which you will populate with the following items shown in the screenshot below.</w:t>
       </w:r>
     </w:p>
     <w:p>
@@ -1929,14 +2171,50 @@
           <w:b/>
         </w:rPr>
         <w:lastRenderedPageBreak/>
-        <w:t xml:space="preserve">In the example above, a user called test_user was created and the directories Desktop, Documents, Downloads, and Pictures were added to test_user’s home directory. </w:t>
-      </w:r>
-      <w:r>
-        <w:rPr>
-          <w:b/>
-        </w:rPr>
-        <w:t>In addition, ackbar.png (on myCourses</w:t>
-      </w:r>
+        <w:t xml:space="preserve">In the example above, a user called </w:t>
+      </w:r>
+      <w:proofErr w:type="spellStart"/>
+      <w:r>
+        <w:rPr>
+          <w:b/>
+        </w:rPr>
+        <w:t>test_user</w:t>
+      </w:r>
+      <w:proofErr w:type="spellEnd"/>
+      <w:r>
+        <w:rPr>
+          <w:b/>
+        </w:rPr>
+        <w:t xml:space="preserve"> was created and the directories Desktop, Documents, Downloads, and Pictures were added to </w:t>
+      </w:r>
+      <w:proofErr w:type="spellStart"/>
+      <w:r>
+        <w:rPr>
+          <w:b/>
+        </w:rPr>
+        <w:t>test_user’s</w:t>
+      </w:r>
+      <w:proofErr w:type="spellEnd"/>
+      <w:r>
+        <w:rPr>
+          <w:b/>
+        </w:rPr>
+        <w:t xml:space="preserve"> home directory. </w:t>
+      </w:r>
+      <w:r>
+        <w:rPr>
+          <w:b/>
+        </w:rPr>
+        <w:t xml:space="preserve">In addition, ackbar.png (on </w:t>
+      </w:r>
+      <w:proofErr w:type="spellStart"/>
+      <w:r>
+        <w:rPr>
+          <w:b/>
+        </w:rPr>
+        <w:t>myCourses</w:t>
+      </w:r>
+      <w:proofErr w:type="spellEnd"/>
       <w:r>
         <w:rPr>
           <w:b/>
@@ -1954,7 +2232,23 @@
           <w:b/>
           <w:i/>
         </w:rPr>
-        <w:t>Note that the owner and group of all the files and directories is test_user and the permissions on welcome.txt are read only</w:t>
+        <w:t xml:space="preserve">Note that the owner and group of all the files and directories is </w:t>
+      </w:r>
+      <w:proofErr w:type="spellStart"/>
+      <w:r>
+        <w:rPr>
+          <w:b/>
+          <w:i/>
+        </w:rPr>
+        <w:t>test_user</w:t>
+      </w:r>
+      <w:proofErr w:type="spellEnd"/>
+      <w:r>
+        <w:rPr>
+          <w:b/>
+          <w:i/>
+        </w:rPr>
+        <w:t xml:space="preserve"> and the permissions on welcome.txt are read only</w:t>
       </w:r>
       <w:r>
         <w:rPr>
@@ -2012,7 +2306,15 @@
         </w:tabs>
       </w:pPr>
       <w:r>
-        <w:t>Dear &lt;first_name&gt;,</w:t>
+        <w:t>Dear &lt;</w:t>
+      </w:r>
+      <w:proofErr w:type="spellStart"/>
+      <w:r>
+        <w:t>first_name</w:t>
+      </w:r>
+      <w:proofErr w:type="spellEnd"/>
+      <w:r>
+        <w:t>&gt;,</w:t>
       </w:r>
     </w:p>
     <w:p>
@@ -2022,7 +2324,39 @@
         </w:tabs>
       </w:pPr>
       <w:r>
-        <w:t>Welcome to Initech Corporation! We’re so happy to have you in the &lt;dept_name&gt; Department as a &lt;job_title&gt;. Please don’t forget to complete your TPS Reports in a timely manner.</w:t>
+        <w:t xml:space="preserve">Welcome to </w:t>
+      </w:r>
+      <w:proofErr w:type="spellStart"/>
+      <w:r>
+        <w:t>Initech</w:t>
+      </w:r>
+      <w:proofErr w:type="spellEnd"/>
+      <w:r>
+        <w:t xml:space="preserve"> Corporation! We’re so happy to have you in </w:t>
+      </w:r>
+      <w:proofErr w:type="gramStart"/>
+      <w:r>
+        <w:t>the &lt;</w:t>
+      </w:r>
+      <w:proofErr w:type="spellStart"/>
+      <w:r>
+        <w:t>dept_name</w:t>
+      </w:r>
+      <w:proofErr w:type="spellEnd"/>
+      <w:r>
+        <w:t>&gt;</w:t>
+      </w:r>
+      <w:proofErr w:type="gramEnd"/>
+      <w:r>
+        <w:t xml:space="preserve"> Department as a &lt;</w:t>
+      </w:r>
+      <w:proofErr w:type="spellStart"/>
+      <w:r>
+        <w:t>job_title</w:t>
+      </w:r>
+      <w:proofErr w:type="spellEnd"/>
+      <w:r>
+        <w:t>&gt;. Please don’t forget to complete your TPS Reports in a timely manner.</w:t>
       </w:r>
     </w:p>
     <w:p>
@@ -2081,11 +2415,19 @@
           <w:b/>
         </w:rPr>
       </w:pPr>
-      <w:r>
-        <w:rPr>
-          <w:b/>
-        </w:rPr>
-        <w:t>letter_writer: used to write the employee welcome letter.</w:t>
+      <w:proofErr w:type="spellStart"/>
+      <w:r>
+        <w:rPr>
+          <w:b/>
+        </w:rPr>
+        <w:t>letter_writer</w:t>
+      </w:r>
+      <w:proofErr w:type="spellEnd"/>
+      <w:r>
+        <w:rPr>
+          <w:b/>
+        </w:rPr>
+        <w:t>: used to write the employee welcome letter.</w:t>
       </w:r>
     </w:p>
     <w:p>
@@ -2102,11 +2444,33 @@
           <w:b/>
         </w:rPr>
       </w:pPr>
-      <w:r>
-        <w:rPr>
-          <w:b/>
-        </w:rPr>
-        <w:t>file_system_writer: creates the directories and places the files in the new user’s home directory</w:t>
+      <w:proofErr w:type="spellStart"/>
+      <w:r>
+        <w:rPr>
+          <w:b/>
+        </w:rPr>
+        <w:t>file_system_</w:t>
+      </w:r>
+      <w:proofErr w:type="gramStart"/>
+      <w:r>
+        <w:rPr>
+          <w:b/>
+        </w:rPr>
+        <w:t>writer</w:t>
+      </w:r>
+      <w:proofErr w:type="spellEnd"/>
+      <w:r>
+        <w:rPr>
+          <w:b/>
+        </w:rPr>
+        <w:t>:</w:t>
+      </w:r>
+      <w:proofErr w:type="gramEnd"/>
+      <w:r>
+        <w:rPr>
+          <w:b/>
+        </w:rPr>
+        <w:t xml:space="preserve"> creates the directories and places the files in the new user’s home directory</w:t>
       </w:r>
     </w:p>
     <w:p>
@@ -2123,11 +2487,33 @@
           <w:b/>
         </w:rPr>
       </w:pPr>
-      <w:r>
-        <w:rPr>
-          <w:b/>
-        </w:rPr>
-        <w:t>permission_editor: changes the owner, group, and permissions (where applicable) of each file and directory.</w:t>
+      <w:proofErr w:type="spellStart"/>
+      <w:r>
+        <w:rPr>
+          <w:b/>
+        </w:rPr>
+        <w:t>permission_</w:t>
+      </w:r>
+      <w:proofErr w:type="gramStart"/>
+      <w:r>
+        <w:rPr>
+          <w:b/>
+        </w:rPr>
+        <w:t>editor</w:t>
+      </w:r>
+      <w:proofErr w:type="spellEnd"/>
+      <w:r>
+        <w:rPr>
+          <w:b/>
+        </w:rPr>
+        <w:t>:</w:t>
+      </w:r>
+      <w:proofErr w:type="gramEnd"/>
+      <w:r>
+        <w:rPr>
+          <w:b/>
+        </w:rPr>
+        <w:t xml:space="preserve"> changes the owner, group, and permissions (where applicable) of each file and directory.</w:t>
       </w:r>
     </w:p>
     <w:p>
@@ -2164,7 +2550,21 @@
         <w:rPr>
           <w:b/>
         </w:rPr>
-        <w:t>, a final directory listing using “ls -lR” of the new user’</w:t>
+        <w:t>, a final directory listing using “ls -</w:t>
+      </w:r>
+      <w:proofErr w:type="spellStart"/>
+      <w:r>
+        <w:rPr>
+          <w:b/>
+        </w:rPr>
+        <w:t>lR</w:t>
+      </w:r>
+      <w:proofErr w:type="spellEnd"/>
+      <w:r>
+        <w:rPr>
+          <w:b/>
+        </w:rPr>
+        <w:t>” of the new user’</w:t>
       </w:r>
       <w:r>
         <w:rPr>
@@ -2197,8 +2597,13 @@
         </w:tabs>
       </w:pPr>
       <w:r>
-        <w:t>Username: pgibbons</w:t>
-      </w:r>
+        <w:t xml:space="preserve">Username: </w:t>
+      </w:r>
+      <w:proofErr w:type="spellStart"/>
+      <w:r>
+        <w:t>pgibbons</w:t>
+      </w:r>
+      <w:proofErr w:type="spellEnd"/>
       <w:r>
         <w:br/>
         <w:t>Name: Peter Gibbons</w:t>
@@ -2221,9 +2626,12 @@
         <w:ind w:left="1080"/>
       </w:pPr>
       <w:r>
+        <w:rPr>
+          <w:noProof/>
+        </w:rPr>
         <w:drawing>
-          <wp:inline distT="0" distB="0" distL="0" distR="0" wp14:anchorId="31720ABA" wp14:editId="26EAECC3">
-            <wp:extent cx="6858000" cy="2854960"/>
+          <wp:inline distT="0" distB="0" distL="0" distR="0" wp14:anchorId="31720ABA" wp14:editId="47B29AED">
+            <wp:extent cx="5886450" cy="2854960"/>
             <wp:effectExtent l="0" t="0" r="0" b="2540"/>
             <wp:docPr id="1835304050" name="Picture 1" descr="A screenshot of a computer&#10;&#10;AI-generated content may be incorrect."/>
             <wp:cNvGraphicFramePr>
@@ -2245,7 +2653,7 @@
                   <pic:spPr>
                     <a:xfrm>
                       <a:off x="0" y="0"/>
-                      <a:ext cx="6858000" cy="2854960"/>
+                      <a:ext cx="5886450" cy="2854960"/>
                     </a:xfrm>
                     <a:prstGeom prst="rect">
                       <a:avLst/>
@@ -2283,15 +2691,25 @@
         <w:t>Username</w:t>
       </w:r>
       <w:r>
-        <w:t>: mwaddams</w:t>
-      </w:r>
+        <w:t xml:space="preserve">: </w:t>
+      </w:r>
+      <w:proofErr w:type="spellStart"/>
+      <w:r>
+        <w:t>mwaddams</w:t>
+      </w:r>
+      <w:proofErr w:type="spellEnd"/>
       <w:r>
         <w:br/>
-        <w:t>Name: Milton Wa</w:t>
+        <w:t xml:space="preserve">Name: Milton </w:t>
+      </w:r>
+      <w:proofErr w:type="spellStart"/>
+      <w:r>
+        <w:t>Wa</w:t>
       </w:r>
       <w:r>
         <w:t>ddams</w:t>
       </w:r>
+      <w:proofErr w:type="spellEnd"/>
       <w:r>
         <w:br/>
         <w:t>Department: Accounting</w:t>
@@ -2313,10 +2731,13 @@
         <w:ind w:left="1080"/>
       </w:pPr>
       <w:r>
+        <w:rPr>
+          <w:noProof/>
+        </w:rPr>
         <w:drawing>
-          <wp:inline distT="0" distB="0" distL="0" distR="0" wp14:anchorId="50F75964" wp14:editId="00EE21E1">
-            <wp:extent cx="6858000" cy="3077845"/>
-            <wp:effectExtent l="0" t="0" r="0" b="8255"/>
+          <wp:inline distT="0" distB="0" distL="0" distR="0" wp14:anchorId="50F75964" wp14:editId="0165FC12">
+            <wp:extent cx="5918200" cy="3077845"/>
+            <wp:effectExtent l="0" t="0" r="6350" b="8255"/>
             <wp:docPr id="1079172673" name="Picture 1" descr="A screenshot of a computer&#10;&#10;AI-generated content may be incorrect."/>
             <wp:cNvGraphicFramePr>
               <a:graphicFrameLocks xmlns:a="http://schemas.openxmlformats.org/drawingml/2006/main" noChangeAspect="1"/>
@@ -2337,7 +2758,7 @@
                   <pic:spPr>
                     <a:xfrm>
                       <a:off x="0" y="0"/>
-                      <a:ext cx="6858000" cy="3077845"/>
+                      <a:ext cx="5918200" cy="3077845"/>
                     </a:xfrm>
                     <a:prstGeom prst="rect">
                       <a:avLst/>
@@ -2365,8 +2786,13 @@
         </w:tabs>
       </w:pPr>
       <w:r>
-        <w:t>Username: tsmykowski</w:t>
-      </w:r>
+        <w:t xml:space="preserve">Username: </w:t>
+      </w:r>
+      <w:proofErr w:type="spellStart"/>
+      <w:r>
+        <w:t>tsmykowski</w:t>
+      </w:r>
+      <w:proofErr w:type="spellEnd"/>
       <w:r>
         <w:br/>
         <w:t>Name: Tom Smykowski</w:t>
@@ -2386,9 +2812,12 @@
         <w:br/>
       </w:r>
       <w:r>
+        <w:rPr>
+          <w:noProof/>
+        </w:rPr>
         <w:drawing>
-          <wp:inline distT="0" distB="0" distL="0" distR="0" wp14:anchorId="670BECC0" wp14:editId="769812EA">
-            <wp:extent cx="6858000" cy="2835275"/>
+          <wp:inline distT="0" distB="0" distL="0" distR="0" wp14:anchorId="670BECC0" wp14:editId="307AFEC7">
+            <wp:extent cx="6178550" cy="2835275"/>
             <wp:effectExtent l="0" t="0" r="0" b="3175"/>
             <wp:docPr id="325215879" name="Picture 1" descr="A screenshot of a computer&#10;&#10;AI-generated content may be incorrect."/>
             <wp:cNvGraphicFramePr>
@@ -2410,7 +2839,7 @@
                   <pic:spPr>
                     <a:xfrm>
                       <a:off x="0" y="0"/>
-                      <a:ext cx="6858000" cy="2835275"/>
+                      <a:ext cx="6178550" cy="2835275"/>
                     </a:xfrm>
                     <a:prstGeom prst="rect">
                       <a:avLst/>

</xml_diff>